<commit_message>
Rever State Machine Diagram
</commit_message>
<xml_diff>
--- a/E4/MODL04_030_E4.docx
+++ b/E4/MODL04_030_E4.docx
@@ -1431,7 +1431,21 @@
         <w:rPr>
           <w:rFonts w:ascii="Cambria Math" w:hAnsi="Cambria Math"/>
         </w:rPr>
-        <w:t xml:space="preserve"> envia à appMNG, uma mensagem com dados de estado de todas as unidades e</w:t>
+        <w:t xml:space="preserve"> envia à </w:t>
+      </w:r>
+      <w:proofErr w:type="spellStart"/>
+      <w:r>
+        <w:rPr>
+          <w:rFonts w:ascii="Cambria Math" w:hAnsi="Cambria Math"/>
+        </w:rPr>
+        <w:t>appMNG</w:t>
+      </w:r>
+      <w:proofErr w:type="spellEnd"/>
+      <w:r>
+        <w:rPr>
+          <w:rFonts w:ascii="Cambria Math" w:hAnsi="Cambria Math"/>
+        </w:rPr>
+        <w:t>, uma mensagem com dados de estado de todas as unidades e</w:t>
       </w:r>
       <w:r>
         <w:rPr>
@@ -1861,80 +1875,27 @@
           <w:szCs w:val="32"/>
         </w:rPr>
         <w:lastRenderedPageBreak/>
-        <w:t>D</w:t>
-      </w:r>
-      <w:r>
-        <w:rPr>
-          <w:rFonts w:ascii="Cambria Math" w:hAnsi="Cambria Math"/>
-          <w:b/>
-          <w:bCs/>
-          <w:noProof/>
-          <w:sz w:val="32"/>
-          <w:szCs w:val="32"/>
-        </w:rPr>
-        <w:t>iagrama 2</w:t>
-      </w:r>
-      <w:r>
-        <w:rPr>
-          <w:rFonts w:ascii="Cambria Math" w:hAnsi="Cambria Math"/>
-          <w:b/>
-          <w:bCs/>
-          <w:noProof/>
-          <w:sz w:val="32"/>
-          <w:szCs w:val="32"/>
-        </w:rPr>
-        <w:t xml:space="preserve">_2 – </w:t>
-      </w:r>
-      <w:r>
-        <w:rPr>
-          <w:rFonts w:ascii="Cambria Math" w:hAnsi="Cambria Math"/>
-          <w:sz w:val="24"/>
-          <w:szCs w:val="24"/>
-        </w:rPr>
-        <w:t>representação do processo descrito no UoD como uma colaboração entre todas as entidades mencionadas, representando cada uma numa “pool” própria.</w:t>
-      </w:r>
-    </w:p>
-    <w:p>
-      <w:pPr>
-        <w:rPr>
-          <w:rFonts w:ascii="Cambria Math" w:hAnsi="Cambria Math"/>
-          <w:b/>
-          <w:bCs/>
-          <w:noProof/>
-          <w:sz w:val="32"/>
-          <w:szCs w:val="32"/>
-        </w:rPr>
-      </w:pPr>
-      <w:r>
-        <w:rPr>
-          <w:rFonts w:ascii="Cambria Math" w:hAnsi="Cambria Math"/>
-          <w:b/>
-          <w:bCs/>
-          <w:noProof/>
-          <w:sz w:val="32"/>
-          <w:szCs w:val="32"/>
-        </w:rPr>
         <w:drawing>
-          <wp:anchor distT="0" distB="0" distL="114300" distR="114300" simplePos="0" relativeHeight="251663360" behindDoc="1" locked="0" layoutInCell="1" allowOverlap="1" wp14:anchorId="75F54C61" wp14:editId="47BB479D">
+          <wp:anchor distT="0" distB="0" distL="114300" distR="114300" simplePos="0" relativeHeight="251668480" behindDoc="1" locked="0" layoutInCell="1" allowOverlap="1" wp14:anchorId="00E23F8B" wp14:editId="779C3D76">
             <wp:simplePos x="0" y="0"/>
             <wp:positionH relativeFrom="margin">
               <wp:align>center</wp:align>
             </wp:positionH>
             <wp:positionV relativeFrom="margin">
-              <wp:posOffset>858845</wp:posOffset>
+              <wp:posOffset>614680</wp:posOffset>
             </wp:positionV>
-            <wp:extent cx="7027545" cy="8587740"/>
-            <wp:effectExtent l="0" t="0" r="1905" b="3810"/>
+            <wp:extent cx="7172960" cy="8677910"/>
+            <wp:effectExtent l="0" t="0" r="8890" b="8890"/>
             <wp:wrapTight wrapText="bothSides">
               <wp:wrapPolygon edited="0">
                 <wp:start x="0" y="0"/>
-                <wp:lineTo x="0" y="21562"/>
-                <wp:lineTo x="21547" y="21562"/>
-                <wp:lineTo x="21547" y="0"/>
+                <wp:lineTo x="0" y="21575"/>
+                <wp:lineTo x="21569" y="21575"/>
+                <wp:lineTo x="21569" y="0"/>
                 <wp:lineTo x="0" y="0"/>
               </wp:wrapPolygon>
             </wp:wrapTight>
-            <wp:docPr id="13" name="Imagem 13"/>
+            <wp:docPr id="1" name="Imagem 1"/>
             <wp:cNvGraphicFramePr>
               <a:graphicFrameLocks xmlns:a="http://schemas.openxmlformats.org/drawingml/2006/main" noChangeAspect="1"/>
             </wp:cNvGraphicFramePr>
@@ -1942,7 +1903,7 @@
               <a:graphicData uri="http://schemas.openxmlformats.org/drawingml/2006/picture">
                 <pic:pic xmlns:pic="http://schemas.openxmlformats.org/drawingml/2006/picture">
                   <pic:nvPicPr>
-                    <pic:cNvPr id="0" name="Picture 8"/>
+                    <pic:cNvPr id="0" name="Picture 1"/>
                     <pic:cNvPicPr>
                       <a:picLocks noChangeAspect="1" noChangeArrowheads="1"/>
                     </pic:cNvPicPr>
@@ -1963,7 +1924,7 @@
                   <pic:spPr bwMode="auto">
                     <a:xfrm>
                       <a:off x="0" y="0"/>
-                      <a:ext cx="7027545" cy="8587740"/>
+                      <a:ext cx="7172960" cy="8677910"/>
                     </a:xfrm>
                     <a:prstGeom prst="rect">
                       <a:avLst/>
@@ -1984,6 +1945,47 @@
             </wp14:sizeRelV>
           </wp:anchor>
         </w:drawing>
+      </w:r>
+      <w:r>
+        <w:rPr>
+          <w:rFonts w:ascii="Cambria Math" w:hAnsi="Cambria Math"/>
+          <w:b/>
+          <w:bCs/>
+          <w:noProof/>
+          <w:sz w:val="32"/>
+          <w:szCs w:val="32"/>
+        </w:rPr>
+        <w:t>D</w:t>
+      </w:r>
+      <w:r>
+        <w:rPr>
+          <w:rFonts w:ascii="Cambria Math" w:hAnsi="Cambria Math"/>
+          <w:b/>
+          <w:bCs/>
+          <w:noProof/>
+          <w:sz w:val="32"/>
+          <w:szCs w:val="32"/>
+        </w:rPr>
+        <w:t>iagrama 2</w:t>
+      </w:r>
+      <w:r>
+        <w:rPr>
+          <w:rFonts w:ascii="Cambria Math" w:hAnsi="Cambria Math"/>
+          <w:b/>
+          <w:bCs/>
+          <w:noProof/>
+          <w:sz w:val="32"/>
+          <w:szCs w:val="32"/>
+        </w:rPr>
+        <w:t xml:space="preserve">_2 – </w:t>
+      </w:r>
+      <w:r>
+        <w:rPr>
+          <w:rFonts w:ascii="Cambria Math" w:hAnsi="Cambria Math"/>
+          <w:sz w:val="24"/>
+          <w:szCs w:val="24"/>
+        </w:rPr>
+        <w:t>representação do processo descrito no UoD como uma colaboração entre todas as entidades mencionadas, representando cada uma numa “pool” própria.</w:t>
       </w:r>
     </w:p>
     <w:p>
@@ -2808,6 +2810,17 @@
           <w:sz w:val="32"/>
           <w:szCs w:val="32"/>
         </w:rPr>
+        <w:t>4.</w:t>
+      </w:r>
+      <w:r>
+        <w:rPr>
+          <w:rFonts w:ascii="Cambria Math" w:hAnsi="Cambria Math"/>
+          <w:b/>
+          <w:bCs/>
+          <w:noProof/>
+          <w:sz w:val="32"/>
+          <w:szCs w:val="32"/>
+        </w:rPr>
         <w:t>4</w:t>
       </w:r>
       <w:r>
@@ -2830,28 +2843,6 @@
           <w:sz w:val="32"/>
           <w:szCs w:val="32"/>
         </w:rPr>
-        <w:t>4</w:t>
-      </w:r>
-      <w:r>
-        <w:rPr>
-          <w:rFonts w:ascii="Cambria Math" w:hAnsi="Cambria Math"/>
-          <w:b/>
-          <w:bCs/>
-          <w:noProof/>
-          <w:sz w:val="32"/>
-          <w:szCs w:val="32"/>
-        </w:rPr>
-        <w:t>.</w:t>
-      </w:r>
-      <w:r>
-        <w:rPr>
-          <w:rFonts w:ascii="Cambria Math" w:hAnsi="Cambria Math"/>
-          <w:b/>
-          <w:bCs/>
-          <w:noProof/>
-          <w:sz w:val="32"/>
-          <w:szCs w:val="32"/>
-        </w:rPr>
         <w:t>1</w:t>
       </w:r>
       <w:r>
@@ -2924,61 +2915,15 @@
           <w:sz w:val="32"/>
           <w:szCs w:val="32"/>
         </w:rPr>
-        <w:t>4.4.</w:t>
-      </w:r>
-      <w:r>
-        <w:rPr>
-          <w:rFonts w:ascii="Cambria Math" w:hAnsi="Cambria Math"/>
-          <w:b/>
-          <w:bCs/>
-          <w:noProof/>
-          <w:sz w:val="32"/>
-          <w:szCs w:val="32"/>
-        </w:rPr>
-        <w:t>2</w:t>
-      </w:r>
-      <w:r>
-        <w:rPr>
-          <w:rFonts w:ascii="Cambria Math" w:hAnsi="Cambria Math"/>
-          <w:b/>
-          <w:bCs/>
-          <w:noProof/>
-          <w:sz w:val="32"/>
-          <w:szCs w:val="32"/>
-        </w:rPr>
-        <w:t xml:space="preserve"> – </w:t>
-      </w:r>
-      <w:r>
-        <w:rPr>
-          <w:rFonts w:ascii="Cambria Math" w:hAnsi="Cambria Math"/>
-          <w:sz w:val="24"/>
-          <w:szCs w:val="24"/>
-        </w:rPr>
-        <w:t xml:space="preserve">Diagrama de </w:t>
-      </w:r>
-      <w:r>
-        <w:rPr>
-          <w:rFonts w:ascii="Cambria Math" w:hAnsi="Cambria Math"/>
-          <w:sz w:val="24"/>
-          <w:szCs w:val="24"/>
-        </w:rPr>
-        <w:t>máquina de estados para a entidade que representas uma máquina na appMNG</w:t>
-      </w:r>
-      <w:r>
-        <w:rPr>
-          <w:rFonts w:ascii="Cambria Math" w:hAnsi="Cambria Math"/>
-          <w:sz w:val="24"/>
-          <w:szCs w:val="24"/>
-        </w:rPr>
-        <w:t xml:space="preserve">, representando </w:t>
-      </w:r>
-      <w:r>
-        <w:rPr>
-          <w:rFonts w:ascii="Cambria Math" w:hAnsi="Cambria Math"/>
-          <w:sz w:val="24"/>
-          <w:szCs w:val="24"/>
-        </w:rPr>
-        <w:t>o seu ciclo de vida e, durante esse, a captura ou geração de todos os eventos relevantes relativos ao produto em causa.</w:t>
+        <w:t xml:space="preserve">4.4.2 – </w:t>
+      </w:r>
+      <w:r>
+        <w:rPr>
+          <w:rFonts w:ascii="Cambria Math" w:hAnsi="Cambria Math"/>
+          <w:sz w:val="24"/>
+          <w:szCs w:val="24"/>
+        </w:rPr>
+        <w:t>Diagrama de máquina de estados para a entidade que representas uma máquina na appMNG, representando o seu ciclo de vida e, durante esse, a captura ou geração de todos os eventos relevantes relativos ao produto em causa.</w:t>
       </w:r>
     </w:p>
     <w:p>
@@ -3031,67 +2976,15 @@
           <w:sz w:val="32"/>
           <w:szCs w:val="32"/>
         </w:rPr>
-        <w:t>4.</w:t>
-      </w:r>
-      <w:r>
-        <w:rPr>
-          <w:rFonts w:ascii="Cambria Math" w:hAnsi="Cambria Math"/>
-          <w:b/>
-          <w:bCs/>
-          <w:noProof/>
-          <w:sz w:val="32"/>
-          <w:szCs w:val="32"/>
-        </w:rPr>
-        <w:t>5</w:t>
-      </w:r>
-      <w:r>
-        <w:rPr>
-          <w:rFonts w:ascii="Cambria Math" w:hAnsi="Cambria Math"/>
-          <w:b/>
-          <w:bCs/>
-          <w:noProof/>
-          <w:sz w:val="32"/>
-          <w:szCs w:val="32"/>
-        </w:rPr>
-        <w:t>.</w:t>
-      </w:r>
-      <w:r>
-        <w:rPr>
-          <w:rFonts w:ascii="Cambria Math" w:hAnsi="Cambria Math"/>
-          <w:b/>
-          <w:bCs/>
-          <w:noProof/>
-          <w:sz w:val="32"/>
-          <w:szCs w:val="32"/>
-        </w:rPr>
-        <w:t>1</w:t>
-      </w:r>
-      <w:r>
-        <w:rPr>
-          <w:rFonts w:ascii="Cambria Math" w:hAnsi="Cambria Math"/>
-          <w:b/>
-          <w:bCs/>
-          <w:noProof/>
-          <w:sz w:val="32"/>
-          <w:szCs w:val="32"/>
-        </w:rPr>
-        <w:t xml:space="preserve"> – </w:t>
-      </w:r>
-      <w:r>
-        <w:rPr>
-          <w:rFonts w:ascii="Cambria Math" w:hAnsi="Cambria Math"/>
-          <w:sz w:val="24"/>
-          <w:szCs w:val="24"/>
-        </w:rPr>
-        <w:t xml:space="preserve">Diagrama </w:t>
-      </w:r>
-      <w:r>
-        <w:rPr>
-          <w:rFonts w:ascii="Cambria Math" w:hAnsi="Cambria Math"/>
-          <w:sz w:val="24"/>
-          <w:szCs w:val="24"/>
-        </w:rPr>
-        <w:t>de blocos (bdd) considerando como sistema de interesse uma máquina, vista segundo a linguagem SysML.</w:t>
+        <w:t xml:space="preserve">4.5.1 – </w:t>
+      </w:r>
+      <w:r>
+        <w:rPr>
+          <w:rFonts w:ascii="Cambria Math" w:hAnsi="Cambria Math"/>
+          <w:sz w:val="24"/>
+          <w:szCs w:val="24"/>
+        </w:rPr>
+        <w:t>Diagrama de blocos (bdd) considerando como sistema de interesse uma máquina, vista segundo a linguagem SysML.</w:t>
       </w:r>
     </w:p>
     <w:p>
@@ -3145,69 +3038,15 @@
           <w:sz w:val="32"/>
           <w:szCs w:val="32"/>
         </w:rPr>
-        <w:t>4.5.</w:t>
-      </w:r>
-      <w:r>
-        <w:rPr>
-          <w:rFonts w:ascii="Cambria Math" w:hAnsi="Cambria Math"/>
-          <w:b/>
-          <w:bCs/>
-          <w:noProof/>
-          <w:sz w:val="32"/>
-          <w:szCs w:val="32"/>
-        </w:rPr>
-        <w:t>2</w:t>
-      </w:r>
-      <w:r>
-        <w:rPr>
-          <w:rFonts w:ascii="Cambria Math" w:hAnsi="Cambria Math"/>
-          <w:b/>
-          <w:bCs/>
-          <w:noProof/>
-          <w:sz w:val="32"/>
-          <w:szCs w:val="32"/>
-        </w:rPr>
-        <w:t xml:space="preserve"> – </w:t>
-      </w:r>
-      <w:r>
-        <w:rPr>
-          <w:rFonts w:ascii="Cambria Math" w:hAnsi="Cambria Math"/>
-          <w:sz w:val="24"/>
-          <w:szCs w:val="24"/>
-        </w:rPr>
-        <w:t xml:space="preserve">Diagrama </w:t>
-      </w:r>
-      <w:r>
-        <w:rPr>
-          <w:rFonts w:ascii="Cambria Math" w:hAnsi="Cambria Math"/>
-          <w:sz w:val="24"/>
-          <w:szCs w:val="24"/>
-        </w:rPr>
-        <w:t xml:space="preserve">interno </w:t>
-      </w:r>
-      <w:r>
-        <w:rPr>
-          <w:rFonts w:ascii="Cambria Math" w:hAnsi="Cambria Math"/>
-          <w:sz w:val="24"/>
-          <w:szCs w:val="24"/>
-        </w:rPr>
-        <w:t>de blocos (</w:t>
-      </w:r>
-      <w:r>
-        <w:rPr>
-          <w:rFonts w:ascii="Cambria Math" w:hAnsi="Cambria Math"/>
-          <w:sz w:val="24"/>
-          <w:szCs w:val="24"/>
-        </w:rPr>
-        <w:t>ib</w:t>
-      </w:r>
-      <w:r>
-        <w:rPr>
-          <w:rFonts w:ascii="Cambria Math" w:hAnsi="Cambria Math"/>
-          <w:sz w:val="24"/>
-          <w:szCs w:val="24"/>
-        </w:rPr>
-        <w:t>d) considerando como sistema de interesse uma máquina, vista segundo a linguagem SysML.</w:t>
+        <w:t xml:space="preserve">4.5.2 – </w:t>
+      </w:r>
+      <w:r>
+        <w:rPr>
+          <w:rFonts w:ascii="Cambria Math" w:hAnsi="Cambria Math"/>
+          <w:sz w:val="24"/>
+          <w:szCs w:val="24"/>
+        </w:rPr>
+        <w:t>Diagrama interno de blocos (ibd) considerando como sistema de interesse uma máquina, vista segundo a linguagem SysML.</w:t>
       </w:r>
     </w:p>
     <w:p>

</xml_diff>